<commit_message>
Add Calendar and update Syllabus.
</commit_message>
<xml_diff>
--- a/CPSC-24700/Syllabus-CPSC-24700-Fall2017.docx
+++ b/CPSC-24700/Syllabus-CPSC-24700-Fall2017.docx
@@ -28,8 +28,6 @@
           <w:docGrid w:linePitch="360"/>
         </w:sectPr>
       </w:pPr>
-      <w:bookmarkStart w:id="0" w:name="_GoBack"/>
-      <w:bookmarkEnd w:id="0"/>
       <w:r>
         <w:rPr>
           <w:rFonts w:asciiTheme="minorHAnsi" w:hAnsiTheme="minorHAnsi"/>
@@ -68,7 +66,7 @@
           <w:sz w:val="28"/>
           <w:szCs w:val="28"/>
         </w:rPr>
-        <w:t>CPSC 24700</w:t>
+        <w:t>CPSC-</w:t>
       </w:r>
       <w:r>
         <w:rPr>
@@ -76,6 +74,14 @@
           <w:sz w:val="28"/>
           <w:szCs w:val="28"/>
         </w:rPr>
+        <w:t>24700</w:t>
+      </w:r>
+      <w:r>
+        <w:rPr>
+          <w:rFonts w:asciiTheme="majorHAnsi" w:hAnsiTheme="majorHAnsi"/>
+          <w:sz w:val="28"/>
+          <w:szCs w:val="28"/>
+        </w:rPr>
         <w:t xml:space="preserve"> Web and Distributed Programming</w:t>
       </w:r>
     </w:p>
@@ -84,11 +90,15 @@
         <w:jc w:val="center"/>
         <w:rPr>
           <w:rFonts w:asciiTheme="minorHAnsi" w:hAnsiTheme="minorHAnsi"/>
-        </w:rPr>
-      </w:pPr>
-      <w:r>
-        <w:rPr>
-          <w:rFonts w:asciiTheme="minorHAnsi" w:hAnsiTheme="minorHAnsi"/>
+          <w:sz w:val="28"/>
+          <w:szCs w:val="28"/>
+        </w:rPr>
+      </w:pPr>
+      <w:r>
+        <w:rPr>
+          <w:rFonts w:asciiTheme="minorHAnsi" w:hAnsiTheme="minorHAnsi"/>
+          <w:sz w:val="28"/>
+          <w:szCs w:val="28"/>
         </w:rPr>
         <w:t>Course Syllabus</w:t>
       </w:r>
@@ -550,7 +560,15 @@
         <w:rPr>
           <w:rFonts w:asciiTheme="minorHAnsi" w:hAnsiTheme="minorHAnsi"/>
         </w:rPr>
-        <w:t>, and cloud computing platforms. This course teaches students how to develop useful applications using a variety of distributed data and programming models. (3 Credits)</w:t>
+        <w:t>, and cloud computing platforms. This course teaches students how to develop useful</w:t>
+      </w:r>
+      <w:bookmarkStart w:id="0" w:name="_GoBack"/>
+      <w:bookmarkEnd w:id="0"/>
+      <w:r>
+        <w:rPr>
+          <w:rFonts w:asciiTheme="minorHAnsi" w:hAnsiTheme="minorHAnsi"/>
+        </w:rPr>
+        <w:t xml:space="preserve"> applications using a variety of distributed data and programming models. (3 Credits)</w:t>
       </w:r>
     </w:p>
     <w:p>
@@ -945,6 +963,42 @@
     </w:p>
     <w:p>
       <w:pPr>
+        <w:tabs>
+          <w:tab w:val="left" w:pos="360"/>
+          <w:tab w:val="left" w:pos="2160"/>
+        </w:tabs>
+        <w:rPr>
+          <w:rFonts w:asciiTheme="minorHAnsi" w:hAnsiTheme="minorHAnsi"/>
+        </w:rPr>
+      </w:pPr>
+      <w:r>
+        <w:rPr>
+          <w:rFonts w:asciiTheme="minorHAnsi" w:hAnsiTheme="minorHAnsi"/>
+        </w:rPr>
+        <w:tab/>
+        <w:t>By the end of the semester s</w:t>
+      </w:r>
+      <w:r>
+        <w:rPr>
+          <w:rFonts w:asciiTheme="minorHAnsi" w:hAnsiTheme="minorHAnsi"/>
+        </w:rPr>
+        <w:t>tudents will be</w:t>
+      </w:r>
+      <w:r>
+        <w:rPr>
+          <w:rFonts w:asciiTheme="minorHAnsi" w:hAnsiTheme="minorHAnsi"/>
+        </w:rPr>
+        <w:t xml:space="preserve"> able to:</w:t>
+      </w:r>
+      <w:r>
+        <w:rPr>
+          <w:rFonts w:asciiTheme="minorHAnsi" w:hAnsiTheme="minorHAnsi"/>
+        </w:rPr>
+        <w:t xml:space="preserve"> </w:t>
+      </w:r>
+    </w:p>
+    <w:p>
+      <w:pPr>
         <w:pStyle w:val="ListParagraph"/>
         <w:numPr>
           <w:ilvl w:val="0"/>
@@ -962,7 +1016,25 @@
         <w:rPr>
           <w:rFonts w:asciiTheme="minorHAnsi" w:hAnsiTheme="minorHAnsi"/>
         </w:rPr>
-        <w:t>Students will be able to develop dynamic Web pages using latest technologies</w:t>
+        <w:t>U</w:t>
+      </w:r>
+      <w:r>
+        <w:rPr>
+          <w:rFonts w:asciiTheme="minorHAnsi" w:hAnsiTheme="minorHAnsi"/>
+        </w:rPr>
+        <w:t>nderstand the concepts of</w:t>
+      </w:r>
+      <w:r>
+        <w:rPr>
+          <w:rFonts w:asciiTheme="minorHAnsi" w:hAnsiTheme="minorHAnsi"/>
+        </w:rPr>
+        <w:t xml:space="preserve"> software development and </w:t>
+      </w:r>
+      <w:r>
+        <w:rPr>
+          <w:rFonts w:asciiTheme="minorHAnsi" w:hAnsiTheme="minorHAnsi"/>
+        </w:rPr>
+        <w:t>distributed computing</w:t>
       </w:r>
     </w:p>
     <w:p>
@@ -984,7 +1056,7 @@
         <w:rPr>
           <w:rFonts w:asciiTheme="minorHAnsi" w:hAnsiTheme="minorHAnsi"/>
         </w:rPr>
-        <w:t>Students will be able to utilize databases with server-side scripts</w:t>
+        <w:t>Create static and dynamic Web pages using the latest technologies</w:t>
       </w:r>
     </w:p>
     <w:p>
@@ -1006,19 +1078,41 @@
         <w:rPr>
           <w:rFonts w:asciiTheme="minorHAnsi" w:hAnsiTheme="minorHAnsi"/>
         </w:rPr>
-        <w:t>Students will be able to understand the concepts of</w:t>
-      </w:r>
-      <w:r>
-        <w:rPr>
-          <w:rFonts w:asciiTheme="minorHAnsi" w:hAnsiTheme="minorHAnsi"/>
-        </w:rPr>
-        <w:t xml:space="preserve"> software development and </w:t>
-      </w:r>
-      <w:r>
-        <w:rPr>
-          <w:rFonts w:asciiTheme="minorHAnsi" w:hAnsiTheme="minorHAnsi"/>
-        </w:rPr>
-        <w:t>distributed computing</w:t>
+        <w:t>Configure and cloud based website</w:t>
+      </w:r>
+    </w:p>
+    <w:p>
+      <w:pPr>
+        <w:pStyle w:val="ListParagraph"/>
+        <w:numPr>
+          <w:ilvl w:val="0"/>
+          <w:numId w:val="4"/>
+        </w:numPr>
+        <w:tabs>
+          <w:tab w:val="left" w:pos="360"/>
+          <w:tab w:val="left" w:pos="2160"/>
+        </w:tabs>
+        <w:rPr>
+          <w:rFonts w:asciiTheme="minorHAnsi" w:hAnsiTheme="minorHAnsi"/>
+        </w:rPr>
+      </w:pPr>
+      <w:r>
+        <w:rPr>
+          <w:rFonts w:asciiTheme="minorHAnsi" w:hAnsiTheme="minorHAnsi"/>
+        </w:rPr>
+        <w:t>U</w:t>
+      </w:r>
+      <w:r>
+        <w:rPr>
+          <w:rFonts w:asciiTheme="minorHAnsi" w:hAnsiTheme="minorHAnsi"/>
+        </w:rPr>
+        <w:t>tilize server-side scripts</w:t>
+      </w:r>
+      <w:r>
+        <w:rPr>
+          <w:rFonts w:asciiTheme="minorHAnsi" w:hAnsiTheme="minorHAnsi"/>
+        </w:rPr>
+        <w:t xml:space="preserve"> and access databases</w:t>
       </w:r>
     </w:p>
     <w:p>
@@ -1462,7 +1556,19 @@
         <w:rPr>
           <w:rFonts w:asciiTheme="minorHAnsi" w:hAnsiTheme="minorHAnsi"/>
         </w:rPr>
-        <w:t xml:space="preserve"> greatly appreciated if you included your  picture in your BlackBoard profile.</w:t>
+        <w:t xml:space="preserve"> greatly appreciated if you included </w:t>
+      </w:r>
+      <w:r>
+        <w:rPr>
+          <w:rFonts w:asciiTheme="minorHAnsi" w:hAnsiTheme="minorHAnsi"/>
+        </w:rPr>
+        <w:t>your picture</w:t>
+      </w:r>
+      <w:r>
+        <w:rPr>
+          <w:rFonts w:asciiTheme="minorHAnsi" w:hAnsiTheme="minorHAnsi"/>
+        </w:rPr>
+        <w:t xml:space="preserve"> in your BlackBoard profile.</w:t>
       </w:r>
     </w:p>
     <w:p>
@@ -2402,7 +2508,14 @@
           <w:rFonts w:asciiTheme="minorHAnsi" w:hAnsiTheme="minorHAnsi"/>
           <w:b/>
         </w:rPr>
-        <w:t>Programming Comments</w:t>
+        <w:t xml:space="preserve">Programming </w:t>
+      </w:r>
+      <w:r>
+        <w:rPr>
+          <w:rFonts w:asciiTheme="minorHAnsi" w:hAnsiTheme="minorHAnsi"/>
+          <w:b/>
+        </w:rPr>
+        <w:t>Comments/Suggestions</w:t>
       </w:r>
     </w:p>
     <w:p>
@@ -2983,18 +3096,7 @@
           <w:tab w:val="left" w:pos="360"/>
           <w:tab w:val="left" w:pos="2160"/>
         </w:tabs>
-        <w:ind w:left="360"/>
-        <w:rPr>
-          <w:rFonts w:asciiTheme="minorHAnsi" w:hAnsiTheme="minorHAnsi"/>
-        </w:rPr>
-      </w:pPr>
-    </w:p>
-    <w:p>
-      <w:pPr>
-        <w:tabs>
-          <w:tab w:val="left" w:pos="360"/>
-          <w:tab w:val="left" w:pos="2160"/>
-        </w:tabs>
+        <w:spacing w:before="240"/>
         <w:ind w:left="360"/>
         <w:rPr>
           <w:rFonts w:asciiTheme="minorHAnsi" w:hAnsiTheme="minorHAnsi"/>
@@ -3601,6 +3703,77 @@
         </w:rPr>
         <w:tab/>
         <w:t>59 and below</w:t>
+      </w:r>
+    </w:p>
+    <w:p>
+      <w:pPr>
+        <w:spacing w:before="240"/>
+        <w:jc w:val="both"/>
+        <w:rPr>
+          <w:rFonts w:asciiTheme="minorHAnsi" w:hAnsiTheme="minorHAnsi"/>
+          <w:b/>
+        </w:rPr>
+      </w:pPr>
+      <w:r>
+        <w:rPr>
+          <w:rFonts w:asciiTheme="minorHAnsi" w:hAnsiTheme="minorHAnsi"/>
+          <w:b/>
+        </w:rPr>
+        <w:t>Key Drop Dates:</w:t>
+      </w:r>
+    </w:p>
+    <w:p>
+      <w:pPr>
+        <w:ind w:left="360"/>
+        <w:rPr>
+          <w:rFonts w:asciiTheme="minorHAnsi" w:hAnsiTheme="minorHAnsi"/>
+        </w:rPr>
+      </w:pPr>
+      <w:r>
+        <w:rPr>
+          <w:rFonts w:asciiTheme="minorHAnsi" w:hAnsiTheme="minorHAnsi"/>
+        </w:rPr>
+        <w:t>Friday, Sep 1: Last Day to Drop Fall Class with 100% Refund</w:t>
+      </w:r>
+    </w:p>
+    <w:p>
+      <w:pPr>
+        <w:ind w:left="360"/>
+        <w:rPr>
+          <w:rFonts w:asciiTheme="minorHAnsi" w:hAnsiTheme="minorHAnsi"/>
+        </w:rPr>
+      </w:pPr>
+      <w:r>
+        <w:rPr>
+          <w:rFonts w:asciiTheme="minorHAnsi" w:hAnsiTheme="minorHAnsi"/>
+        </w:rPr>
+        <w:t>Friday, Sep 8: Last Day to Drop Class at 50% Refund</w:t>
+      </w:r>
+    </w:p>
+    <w:p>
+      <w:pPr>
+        <w:ind w:left="360"/>
+        <w:rPr>
+          <w:rFonts w:asciiTheme="minorHAnsi" w:hAnsiTheme="minorHAnsi"/>
+        </w:rPr>
+      </w:pPr>
+      <w:r>
+        <w:rPr>
+          <w:rFonts w:asciiTheme="minorHAnsi" w:hAnsiTheme="minorHAnsi"/>
+        </w:rPr>
+        <w:t>Friday, Nov 3:</w:t>
+      </w:r>
+      <w:r>
+        <w:rPr>
+          <w:rFonts w:asciiTheme="minorHAnsi" w:hAnsiTheme="minorHAnsi"/>
+        </w:rPr>
+        <w:t xml:space="preserve"> </w:t>
+      </w:r>
+      <w:r>
+        <w:rPr>
+          <w:rFonts w:asciiTheme="minorHAnsi" w:hAnsiTheme="minorHAnsi"/>
+        </w:rPr>
+        <w:t>Last Day to Withdraw from 16-Week Course with a "W" Grade</w:t>
       </w:r>
     </w:p>
     <w:p>
@@ -3925,6 +4098,12 @@
         </w:rPr>
         <w:t xml:space="preserve"> </w:t>
       </w:r>
+      <w:r>
+        <w:rPr>
+          <w:rFonts w:asciiTheme="minorHAnsi" w:hAnsiTheme="minorHAnsi"/>
+        </w:rPr>
+        <w:t>The same expectations exist for various other course content include quiz and test questions/answers.</w:t>
+      </w:r>
     </w:p>
     <w:p>
       <w:pPr>
@@ -4081,6 +4260,7 @@
         <w:rPr>
           <w:rFonts w:asciiTheme="minorHAnsi" w:hAnsiTheme="minorHAnsi" w:cs="Arial"/>
         </w:rPr>
+        <w:lastRenderedPageBreak/>
         <w:t>“</w:t>
       </w:r>
       <w:r>

</xml_diff>

<commit_message>
Update Syllabus and Calendar.
</commit_message>
<xml_diff>
--- a/CPSC-24700/Syllabus-CPSC-24700-Fall2017.docx
+++ b/CPSC-24700/Syllabus-CPSC-24700-Fall2017.docx
@@ -560,58 +560,50 @@
         <w:rPr>
           <w:rFonts w:asciiTheme="minorHAnsi" w:hAnsiTheme="minorHAnsi"/>
         </w:rPr>
-        <w:t>, and cloud computing platforms. This course teaches students how to develop useful</w:t>
-      </w:r>
-      <w:bookmarkStart w:id="0" w:name="_GoBack"/>
+        <w:t>, and cloud computing platforms. This course teaches students how to develop useful applications using a variety of distributed data and programming models. (3 Credits)</w:t>
+      </w:r>
+    </w:p>
+    <w:p>
+      <w:pPr>
+        <w:spacing w:before="240"/>
+        <w:rPr>
+          <w:rFonts w:asciiTheme="minorHAnsi" w:hAnsiTheme="minorHAnsi"/>
+          <w:b/>
+        </w:rPr>
+      </w:pPr>
+      <w:r>
+        <w:rPr>
+          <w:rFonts w:asciiTheme="minorHAnsi" w:hAnsiTheme="minorHAnsi"/>
+          <w:b/>
+        </w:rPr>
+        <w:t>Prerequisites</w:t>
+      </w:r>
+    </w:p>
+    <w:p>
+      <w:pPr>
+        <w:tabs>
+          <w:tab w:val="left" w:pos="360"/>
+          <w:tab w:val="left" w:pos="2160"/>
+        </w:tabs>
+        <w:ind w:left="360"/>
+        <w:rPr>
+          <w:rFonts w:asciiTheme="minorHAnsi" w:hAnsiTheme="minorHAnsi"/>
+        </w:rPr>
+      </w:pPr>
+      <w:bookmarkStart w:id="0" w:name="_Hlk491082415"/>
+      <w:r>
+        <w:rPr>
+          <w:rFonts w:asciiTheme="minorHAnsi" w:hAnsiTheme="minorHAnsi"/>
+        </w:rPr>
+        <w:t>CPSC 20000</w:t>
+      </w:r>
+      <w:r>
+        <w:rPr>
+          <w:rFonts w:asciiTheme="minorHAnsi" w:hAnsiTheme="minorHAnsi"/>
+        </w:rPr>
+        <w:t xml:space="preserve"> </w:t>
+      </w:r>
       <w:bookmarkEnd w:id="0"/>
-      <w:r>
-        <w:rPr>
-          <w:rFonts w:asciiTheme="minorHAnsi" w:hAnsiTheme="minorHAnsi"/>
-        </w:rPr>
-        <w:t xml:space="preserve"> applications using a variety of distributed data and programming models. (3 Credits)</w:t>
-      </w:r>
-    </w:p>
-    <w:p>
-      <w:pPr>
-        <w:spacing w:before="240"/>
-        <w:rPr>
-          <w:rFonts w:asciiTheme="minorHAnsi" w:hAnsiTheme="minorHAnsi"/>
-          <w:b/>
-        </w:rPr>
-      </w:pPr>
-      <w:r>
-        <w:rPr>
-          <w:rFonts w:asciiTheme="minorHAnsi" w:hAnsiTheme="minorHAnsi"/>
-          <w:b/>
-        </w:rPr>
-        <w:t>Prerequisites</w:t>
-      </w:r>
-    </w:p>
-    <w:p>
-      <w:pPr>
-        <w:tabs>
-          <w:tab w:val="left" w:pos="360"/>
-          <w:tab w:val="left" w:pos="2160"/>
-        </w:tabs>
-        <w:ind w:left="360"/>
-        <w:rPr>
-          <w:rFonts w:asciiTheme="minorHAnsi" w:hAnsiTheme="minorHAnsi"/>
-        </w:rPr>
-      </w:pPr>
-      <w:bookmarkStart w:id="1" w:name="_Hlk491082415"/>
-      <w:r>
-        <w:rPr>
-          <w:rFonts w:asciiTheme="minorHAnsi" w:hAnsiTheme="minorHAnsi"/>
-        </w:rPr>
-        <w:t>CPSC 20000</w:t>
-      </w:r>
-      <w:r>
-        <w:rPr>
-          <w:rFonts w:asciiTheme="minorHAnsi" w:hAnsiTheme="minorHAnsi"/>
-        </w:rPr>
-        <w:t xml:space="preserve"> </w:t>
-      </w:r>
-      <w:bookmarkEnd w:id="1"/>
       <w:r>
         <w:rPr>
           <w:rFonts w:asciiTheme="minorHAnsi" w:hAnsiTheme="minorHAnsi"/>
@@ -886,7 +878,7 @@
           <w:rFonts w:asciiTheme="minorHAnsi" w:hAnsiTheme="minorHAnsi"/>
         </w:rPr>
       </w:pPr>
-      <w:bookmarkStart w:id="2" w:name="_Hlk491155923"/>
+      <w:bookmarkStart w:id="1" w:name="_Hlk491155923"/>
       <w:r>
         <w:rPr>
           <w:rFonts w:asciiTheme="minorHAnsi" w:hAnsiTheme="minorHAnsi"/>
@@ -944,7 +936,7 @@
         <w:t>Understand the basics of the various software development lifecycle processes</w:t>
       </w:r>
     </w:p>
-    <w:bookmarkEnd w:id="2"/>
+    <w:bookmarkEnd w:id="1"/>
     <w:p>
       <w:pPr>
         <w:spacing w:before="240"/>
@@ -3230,6 +3222,8 @@
         </w:rPr>
         <w:t>0%</w:t>
       </w:r>
+      <w:bookmarkStart w:id="2" w:name="_GoBack"/>
+      <w:bookmarkEnd w:id="2"/>
     </w:p>
     <w:p>
       <w:pPr>
@@ -3248,31 +3242,14 @@
         <w:rPr>
           <w:rFonts w:asciiTheme="minorHAnsi" w:hAnsiTheme="minorHAnsi"/>
         </w:rPr>
-        <w:t>Quizzes</w:t>
+        <w:t>Presentation/Demo</w:t>
       </w:r>
       <w:r>
         <w:rPr>
           <w:rFonts w:asciiTheme="minorHAnsi" w:hAnsiTheme="minorHAnsi"/>
         </w:rPr>
         <w:tab/>
-      </w:r>
-      <w:r>
-        <w:rPr>
-          <w:rFonts w:asciiTheme="minorHAnsi" w:hAnsiTheme="minorHAnsi"/>
-        </w:rPr>
-        <w:tab/>
-      </w:r>
-      <w:r>
-        <w:rPr>
-          <w:rFonts w:asciiTheme="minorHAnsi" w:hAnsiTheme="minorHAnsi"/>
-        </w:rPr>
-        <w:t>1</w:t>
-      </w:r>
-      <w:r>
-        <w:rPr>
-          <w:rFonts w:asciiTheme="minorHAnsi" w:hAnsiTheme="minorHAnsi"/>
-        </w:rPr>
-        <w:t>0%</w:t>
+        <w:t>10%</w:t>
       </w:r>
     </w:p>
     <w:p>
@@ -3292,13 +3269,7 @@
         <w:rPr>
           <w:rFonts w:asciiTheme="minorHAnsi" w:hAnsiTheme="minorHAnsi"/>
         </w:rPr>
-        <w:t xml:space="preserve">Midterm </w:t>
-      </w:r>
-      <w:r>
-        <w:rPr>
-          <w:rFonts w:asciiTheme="minorHAnsi" w:hAnsiTheme="minorHAnsi"/>
-        </w:rPr>
-        <w:t>Exam 1</w:t>
+        <w:t>Quizzes</w:t>
       </w:r>
       <w:r>
         <w:rPr>
@@ -3316,7 +3287,13 @@
         <w:rPr>
           <w:rFonts w:asciiTheme="minorHAnsi" w:hAnsiTheme="minorHAnsi"/>
         </w:rPr>
-        <w:t xml:space="preserve">15% </w:t>
+        <w:t>1</w:t>
+      </w:r>
+      <w:r>
+        <w:rPr>
+          <w:rFonts w:asciiTheme="minorHAnsi" w:hAnsiTheme="minorHAnsi"/>
+        </w:rPr>
+        <w:t>0%</w:t>
       </w:r>
     </w:p>
     <w:p>
@@ -3342,6 +3319,62 @@
         <w:rPr>
           <w:rFonts w:asciiTheme="minorHAnsi" w:hAnsiTheme="minorHAnsi"/>
         </w:rPr>
+        <w:t>Exam 1</w:t>
+      </w:r>
+      <w:r>
+        <w:rPr>
+          <w:rFonts w:asciiTheme="minorHAnsi" w:hAnsiTheme="minorHAnsi"/>
+        </w:rPr>
+        <w:tab/>
+      </w:r>
+      <w:r>
+        <w:rPr>
+          <w:rFonts w:asciiTheme="minorHAnsi" w:hAnsiTheme="minorHAnsi"/>
+        </w:rPr>
+        <w:tab/>
+      </w:r>
+      <w:r>
+        <w:rPr>
+          <w:rFonts w:asciiTheme="minorHAnsi" w:hAnsiTheme="minorHAnsi"/>
+        </w:rPr>
+        <w:t>1</w:t>
+      </w:r>
+      <w:r>
+        <w:rPr>
+          <w:rFonts w:asciiTheme="minorHAnsi" w:hAnsiTheme="minorHAnsi"/>
+        </w:rPr>
+        <w:t>0</w:t>
+      </w:r>
+      <w:r>
+        <w:rPr>
+          <w:rFonts w:asciiTheme="minorHAnsi" w:hAnsiTheme="minorHAnsi"/>
+        </w:rPr>
+        <w:t xml:space="preserve">% </w:t>
+      </w:r>
+    </w:p>
+    <w:p>
+      <w:pPr>
+        <w:keepNext/>
+        <w:tabs>
+          <w:tab w:val="left" w:pos="720"/>
+          <w:tab w:val="left" w:pos="2160"/>
+        </w:tabs>
+        <w:ind w:left="720"/>
+        <w:jc w:val="both"/>
+        <w:rPr>
+          <w:rFonts w:asciiTheme="minorHAnsi" w:hAnsiTheme="minorHAnsi"/>
+        </w:rPr>
+      </w:pPr>
+      <w:r>
+        <w:rPr>
+          <w:rFonts w:asciiTheme="minorHAnsi" w:hAnsiTheme="minorHAnsi"/>
+        </w:rPr>
+        <w:t xml:space="preserve">Midterm </w:t>
+      </w:r>
+      <w:r>
+        <w:rPr>
+          <w:rFonts w:asciiTheme="minorHAnsi" w:hAnsiTheme="minorHAnsi"/>
+        </w:rPr>
         <w:t>Exam 2</w:t>
       </w:r>
       <w:r>
@@ -3355,7 +3388,19 @@
           <w:rFonts w:asciiTheme="minorHAnsi" w:hAnsiTheme="minorHAnsi"/>
         </w:rPr>
         <w:tab/>
-        <w:t xml:space="preserve">15% </w:t>
+        <w:t>1</w:t>
+      </w:r>
+      <w:r>
+        <w:rPr>
+          <w:rFonts w:asciiTheme="minorHAnsi" w:hAnsiTheme="minorHAnsi"/>
+        </w:rPr>
+        <w:t>0</w:t>
+      </w:r>
+      <w:r>
+        <w:rPr>
+          <w:rFonts w:asciiTheme="minorHAnsi" w:hAnsiTheme="minorHAnsi"/>
+        </w:rPr>
+        <w:t xml:space="preserve">% </w:t>
       </w:r>
     </w:p>
     <w:p>
@@ -4231,6 +4276,7 @@
     </w:p>
     <w:p>
       <w:pPr>
+        <w:keepNext/>
         <w:jc w:val="both"/>
         <w:rPr>
           <w:rFonts w:asciiTheme="minorHAnsi" w:hAnsiTheme="minorHAnsi"/>
@@ -4242,11 +4288,13 @@
           <w:rFonts w:asciiTheme="minorHAnsi" w:hAnsiTheme="minorHAnsi"/>
           <w:b/>
         </w:rPr>
+        <w:lastRenderedPageBreak/>
         <w:t>Relationship to Mission</w:t>
       </w:r>
     </w:p>
     <w:p>
       <w:pPr>
+        <w:keepNext/>
         <w:tabs>
           <w:tab w:val="left" w:pos="360"/>
           <w:tab w:val="left" w:pos="2160"/>
@@ -4260,7 +4308,6 @@
         <w:rPr>
           <w:rFonts w:asciiTheme="minorHAnsi" w:hAnsiTheme="minorHAnsi" w:cs="Arial"/>
         </w:rPr>
-        <w:lastRenderedPageBreak/>
         <w:t>“</w:t>
       </w:r>
       <w:r>

</xml_diff>